<commit_message>
addPasoLambda/NoTerminal igual para desc y asc. Añade nodoAnt detras de cada addPaso en ANTLR.
</commit_message>
<xml_diff>
--- a/documentation/memoria.docx
+++ b/documentation/memoria.docx
@@ -16585,505 +16585,597 @@
       <w:r>
         <w:t xml:space="preserve"> en el caso de que el usuario no lo haya añadido</w:t>
       </w:r>
+      <w:r>
+        <w:t>.</w:t>
+      </w:r>
+    </w:p>
+    <w:p>
+      <w:pPr>
+        <w:rPr>
+          <w:b/>
+          <w:bCs/>
+        </w:rPr>
+      </w:pPr>
+      <w:r>
+        <w:rPr>
+          <w:b/>
+          <w:bCs/>
+        </w:rPr>
+        <w:t>private void createClass(String s)</w:t>
+      </w:r>
+      <w:r>
+        <w:rPr>
+          <w:b/>
+          <w:bCs/>
+        </w:rPr>
+        <w:t>:</w:t>
+      </w:r>
+    </w:p>
+    <w:p>
+      <w:r>
+        <w:t>Crea una clase para el símbolo con los atributos para un paso, un nodo, un valor String y un id. Además, añade su constructor y los gets y sets de los atributos.</w:t>
+      </w:r>
+    </w:p>
+    <w:p>
+      <w:pPr>
+        <w:rPr>
+          <w:b/>
+        </w:rPr>
+      </w:pPr>
+      <w:r>
+        <w:rPr>
+          <w:b/>
+        </w:rPr>
+        <w:t xml:space="preserve">private String getNoTerminals(String line): </w:t>
+      </w:r>
+    </w:p>
+    <w:p>
+      <w:pPr>
+        <w:rPr>
+          <w:bCs/>
+        </w:rPr>
+      </w:pPr>
+      <w:r>
+        <w:rPr>
+          <w:bCs/>
+        </w:rPr>
+        <w:t>Obtiene el no terminal de la línea</w:t>
+      </w:r>
+      <w:r>
+        <w:rPr>
+          <w:bCs/>
+        </w:rPr>
+        <w:t xml:space="preserve"> y lo añade al conjunto de terminales con valor si el usuario lo ha pedido</w:t>
+      </w:r>
+      <w:r>
+        <w:rPr>
+          <w:bCs/>
+        </w:rPr>
+        <w:t>.</w:t>
+      </w:r>
+    </w:p>
+    <w:p>
+      <w:pPr>
+        <w:rPr>
+          <w:b/>
+        </w:rPr>
+      </w:pPr>
+      <w:r>
+        <w:rPr>
+          <w:b/>
+        </w:rPr>
+        <w:t>private HashSet&lt;String&gt; getTerminals(String line):</w:t>
+      </w:r>
+    </w:p>
+    <w:p>
+      <w:pPr>
+        <w:rPr>
+          <w:bCs/>
+        </w:rPr>
+      </w:pPr>
+      <w:r>
+        <w:rPr>
+          <w:bCs/>
+        </w:rPr>
+        <w:t>Obtiene</w:t>
+      </w:r>
+      <w:r>
+        <w:rPr>
+          <w:bCs/>
+        </w:rPr>
+        <w:t xml:space="preserve"> el terminal de la línea.</w:t>
+      </w:r>
+    </w:p>
+    <w:p>
+      <w:pPr>
+        <w:rPr>
+          <w:b/>
+        </w:rPr>
+      </w:pPr>
+      <w:r>
+        <w:rPr>
+          <w:b/>
+        </w:rPr>
+        <w:t>private String newNoTerminals(HashSet&lt;String&gt; terminals)</w:t>
+      </w:r>
+      <w:r>
+        <w:rPr>
+          <w:b/>
+        </w:rPr>
+        <w:t>:</w:t>
+      </w:r>
+    </w:p>
+    <w:p>
+      <w:pPr>
+        <w:rPr>
+          <w:bCs/>
+        </w:rPr>
+      </w:pPr>
+      <w:r>
+        <w:rPr>
+          <w:bCs/>
+        </w:rPr>
+        <w:t>Añade los no terminales correspondientes a los terminales en la cabecera del CUP.</w:t>
+      </w:r>
+    </w:p>
+    <w:p>
+      <w:pPr>
+        <w:rPr>
+          <w:b/>
+        </w:rPr>
+      </w:pPr>
+      <w:r>
+        <w:rPr>
+          <w:b/>
+        </w:rPr>
+        <w:t>private String noTerminalsOfTerminals(HashSet&lt;String&gt; terminals)</w:t>
+      </w:r>
+      <w:r>
+        <w:rPr>
+          <w:b/>
+        </w:rPr>
+        <w:t>:</w:t>
+      </w:r>
+    </w:p>
+    <w:p>
+      <w:pPr>
+        <w:rPr>
+          <w:bCs/>
+        </w:rPr>
+      </w:pPr>
+      <w:r>
+        <w:rPr>
+          <w:bCs/>
+        </w:rPr>
+        <w:t>Añade las reglas de los terminales necesarias para recoger los pasos en los que se procesan los terminales en el cup.</w:t>
+      </w:r>
+    </w:p>
+    <w:p>
+      <w:pPr>
+        <w:rPr>
+          <w:b/>
+        </w:rPr>
+      </w:pPr>
+      <w:r>
+        <w:rPr>
+          <w:b/>
+        </w:rPr>
+        <w:t>private void writeAntlr(String grammar, String cadena)</w:t>
+      </w:r>
+      <w:r>
+        <w:rPr>
+          <w:b/>
+        </w:rPr>
+        <w:t>:</w:t>
+      </w:r>
+    </w:p>
+    <w:p>
+      <w:pPr>
+        <w:rPr>
+          <w:bCs/>
+        </w:rPr>
+      </w:pPr>
+      <w:r>
+        <w:rPr>
+          <w:bCs/>
+        </w:rPr>
+        <w:t>Edita el archivo .g4 correspondiente a ANTLR. Crea un nuevo archivo .g4. Por cada línea del archivo original si no es una línea vacía:</w:t>
+      </w:r>
+    </w:p>
+    <w:p>
+      <w:pPr>
+        <w:rPr>
+          <w:bCs/>
+        </w:rPr>
+      </w:pPr>
+      <w:r>
+        <w:rPr>
+          <w:bCs/>
+        </w:rPr>
+        <w:tab/>
+        <w:t xml:space="preserve">Si es una línea donde comienza el @header se pasa a true el booleano </w:t>
+      </w:r>
+      <w:r>
+        <w:rPr>
+          <w:bCs/>
+        </w:rPr>
+        <w:tab/>
+        <w:t>correspondiente y se escribe los import de node, paso y writer.</w:t>
+      </w:r>
+    </w:p>
+    <w:p>
+      <w:pPr>
+        <w:rPr>
+          <w:bCs/>
+        </w:rPr>
+      </w:pPr>
+      <w:r>
+        <w:rPr>
+          <w:bCs/>
+        </w:rPr>
+        <w:tab/>
+        <w:t xml:space="preserve">Si es una línea con el primer no terminal y no había imports se añaden y se añade el </w:t>
+      </w:r>
+      <w:r>
+        <w:rPr>
+          <w:bCs/>
+        </w:rPr>
+        <w:tab/>
+        <w:t>espacio que crea el writer.</w:t>
+      </w:r>
+    </w:p>
+    <w:p>
+      <w:pPr>
+        <w:rPr>
+          <w:bCs/>
+        </w:rPr>
+      </w:pPr>
+      <w:r>
+        <w:rPr>
+          <w:bCs/>
+        </w:rPr>
+        <w:tab/>
+        <w:t xml:space="preserve">Si no es el primer terminal y no está dentro de una acción o de la regla del no terminal </w:t>
+      </w:r>
+      <w:r>
+        <w:rPr>
+          <w:bCs/>
+        </w:rPr>
+        <w:tab/>
+        <w:t xml:space="preserve">se añade los parámetros node y  haveBrothe. </w:t>
+      </w:r>
+    </w:p>
+    <w:p>
+      <w:pPr>
+        <w:rPr>
+          <w:bCs/>
+        </w:rPr>
+      </w:pPr>
+      <w:r>
+        <w:rPr>
+          <w:bCs/>
+        </w:rPr>
+        <w:tab/>
+        <w:t>Si la línea contiene return se pasa el booleano de primer terminal a false.</w:t>
+      </w:r>
+    </w:p>
+    <w:p>
+      <w:pPr>
+        <w:rPr>
+          <w:bCs/>
+        </w:rPr>
+      </w:pPr>
+      <w:r>
+        <w:rPr>
+          <w:bCs/>
+        </w:rPr>
+        <w:tab/>
+        <w:t xml:space="preserve">Si no es una línea vacía y es un terminal se añade al String de nuevos terminales la </w:t>
+      </w:r>
+      <w:r>
+        <w:rPr>
+          <w:bCs/>
+        </w:rPr>
+        <w:tab/>
+        <w:t>regla de no terminales correspondiente y se crea la clase correspondiente al terminal.</w:t>
+      </w:r>
+    </w:p>
+    <w:p>
+      <w:pPr>
+        <w:rPr>
+          <w:bCs/>
+        </w:rPr>
+      </w:pPr>
+      <w:r>
+        <w:rPr>
+          <w:bCs/>
+        </w:rPr>
+        <w:tab/>
+        <w:t>Si no es una línea vacía y es un no terminal se crea la clase con el no terminal</w:t>
+      </w:r>
+    </w:p>
+    <w:p>
+      <w:pPr>
+        <w:rPr>
+          <w:bCs/>
+        </w:rPr>
+      </w:pPr>
+      <w:r>
+        <w:rPr>
+          <w:bCs/>
+        </w:rPr>
+        <w:tab/>
+        <w:t xml:space="preserve">Si no se ha llegado a la parte de los terminales en el archivo se escribe la line leída. Si </w:t>
+      </w:r>
+      <w:r>
+        <w:rPr>
+          <w:bCs/>
+        </w:rPr>
+        <w:tab/>
+        <w:t>no se añade la línea a un String.</w:t>
+      </w:r>
+    </w:p>
+    <w:p>
+      <w:pPr>
+        <w:rPr>
+          <w:bCs/>
+        </w:rPr>
+      </w:pPr>
+      <w:r>
+        <w:rPr>
+          <w:bCs/>
+        </w:rPr>
+        <w:t>Se escriben los nuevos no terminales y los terminales.</w:t>
+      </w:r>
+    </w:p>
+    <w:p>
+      <w:pPr>
+        <w:rPr>
+          <w:b/>
+        </w:rPr>
+      </w:pPr>
+      <w:r>
+        <w:rPr>
+          <w:b/>
+        </w:rPr>
+        <w:lastRenderedPageBreak/>
+        <w:t>private void writeCup(String grammar, String cadena)</w:t>
+      </w:r>
+      <w:r>
+        <w:rPr>
+          <w:b/>
+        </w:rPr>
+        <w:t>:</w:t>
+      </w:r>
+    </w:p>
+    <w:p>
+      <w:pPr>
+        <w:rPr>
+          <w:bCs/>
+        </w:rPr>
+      </w:pPr>
+      <w:r>
+        <w:rPr>
+          <w:bCs/>
+        </w:rPr>
+        <w:t>Escribe un archivo .cup nuevo editado para el correcto funcionamiento de la API a partir del original. Por cada línea si no está vacía:</w:t>
+      </w:r>
+    </w:p>
+    <w:p>
+      <w:pPr>
+        <w:rPr>
+          <w:bCs/>
+        </w:rPr>
+      </w:pPr>
+      <w:r>
+        <w:rPr>
+          <w:bCs/>
+        </w:rPr>
+        <w:tab/>
+        <w:t xml:space="preserve">Si es la línea del primer terminal escribe el espacio de variables globales inicializando el </w:t>
+      </w:r>
+      <w:r>
+        <w:rPr>
+          <w:bCs/>
+        </w:rPr>
+        <w:tab/>
+        <w:t>writer.</w:t>
+      </w:r>
+    </w:p>
+    <w:p>
+      <w:pPr>
+        <w:rPr>
+          <w:bCs/>
+        </w:rPr>
+      </w:pPr>
+      <w:r>
+        <w:rPr>
+          <w:bCs/>
+        </w:rPr>
+        <w:tab/>
+        <w:t>Si la línea es de declaración de terminales se guardan los terminales.</w:t>
+      </w:r>
+    </w:p>
+    <w:p>
+      <w:pPr>
+        <w:rPr>
+          <w:bCs/>
+        </w:rPr>
+      </w:pPr>
+      <w:r>
+        <w:rPr>
+          <w:bCs/>
+        </w:rPr>
+        <w:tab/>
+        <w:t xml:space="preserve">Si es la primera línea de no terminales se crean las clases de los nuevos no terminales y </w:t>
+      </w:r>
+      <w:r>
+        <w:rPr>
+          <w:bCs/>
+        </w:rPr>
+        <w:tab/>
+        <w:t xml:space="preserve">se escriben los nuevos no terminales creados a </w:t>
+      </w:r>
+      <w:r>
+        <w:rPr>
+          <w:bCs/>
+        </w:rPr>
+        <w:tab/>
+        <w:t>partir de los terminales recogidos.</w:t>
+      </w:r>
+    </w:p>
+    <w:p>
+      <w:pPr>
+        <w:rPr>
+          <w:bCs/>
+        </w:rPr>
+      </w:pPr>
+      <w:r>
+        <w:rPr>
+          <w:bCs/>
+        </w:rPr>
+        <w:tab/>
+        <w:t xml:space="preserve">Si la línea es de declaración de no terminales se guarda el no terminal y se crea una </w:t>
+      </w:r>
+      <w:r>
+        <w:rPr>
+          <w:bCs/>
+        </w:rPr>
+        <w:tab/>
+        <w:t xml:space="preserve">clase para él. </w:t>
+      </w:r>
+    </w:p>
+    <w:p>
+      <w:pPr>
+        <w:rPr>
+          <w:bCs/>
+        </w:rPr>
+      </w:pPr>
+      <w:r>
+        <w:rPr>
+          <w:bCs/>
+        </w:rPr>
+        <w:tab/>
+        <w:t>Si es una producción se les añaden los nombres a los símbolos del consecuente.</w:t>
+      </w:r>
+    </w:p>
+    <w:p>
+      <w:pPr>
+        <w:rPr>
+          <w:bCs/>
+        </w:rPr>
+      </w:pPr>
+      <w:r>
+        <w:rPr>
+          <w:bCs/>
+        </w:rPr>
+        <w:tab/>
+        <w:t>Si es un import se añaden los import de Paso, Node y Writer.</w:t>
+      </w:r>
+    </w:p>
+    <w:p>
+      <w:pPr>
+        <w:rPr>
+          <w:bCs/>
+        </w:rPr>
+      </w:pPr>
+      <w:r>
+        <w:rPr>
+          <w:bCs/>
+        </w:rPr>
+        <w:t>Se escribe la línea.</w:t>
+      </w:r>
+    </w:p>
+    <w:p>
+      <w:pPr>
+        <w:rPr>
+          <w:bCs/>
+        </w:rPr>
+      </w:pPr>
+      <w:r>
+        <w:rPr>
+          <w:bCs/>
+        </w:rPr>
+        <w:t xml:space="preserve">Por </w:t>
+      </w:r>
+      <w:r>
+        <w:rPr>
+          <w:bCs/>
+        </w:rPr>
+        <w:t>último,</w:t>
+      </w:r>
+      <w:r>
+        <w:rPr>
+          <w:bCs/>
+        </w:rPr>
+        <w:t xml:space="preserve"> se escribe todas las reglas de los no terminales nuevos creados a partir de los terminales. </w:t>
+      </w:r>
+    </w:p>
+    <w:p>
+      <w:pPr>
+        <w:rPr>
+          <w:b/>
+        </w:rPr>
+      </w:pPr>
+      <w:r>
+        <w:rPr>
+          <w:b/>
+        </w:rPr>
+        <w:t>private String modifyProduction(String[] line)</w:t>
+      </w:r>
+      <w:r>
+        <w:rPr>
+          <w:b/>
+        </w:rPr>
+        <w:t>:</w:t>
+      </w:r>
+    </w:p>
+    <w:p>
+      <w:pPr>
+        <w:rPr>
+          <w:bCs/>
+        </w:rPr>
+      </w:pPr>
+      <w:r>
+        <w:rPr>
+          <w:bCs/>
+        </w:rPr>
+        <w:t>Añade a la línea correspondiente a la regla los atributos heredados correspondientes a node y haveBrother de cada símbolo en caso de tenerlos.</w:t>
+      </w:r>
+    </w:p>
+    <w:p>
+      <w:pPr>
+        <w:rPr>
+          <w:b/>
+        </w:rPr>
+      </w:pPr>
+      <w:r>
+        <w:rPr>
+          <w:b/>
+        </w:rPr>
+        <w:t>private String modifyAntecedent(String line)</w:t>
+      </w:r>
+      <w:r>
+        <w:rPr>
+          <w:b/>
+        </w:rPr>
+        <w:t>:</w:t>
+      </w:r>
+    </w:p>
+    <w:p>
+      <w:pPr>
+        <w:rPr>
+          <w:bCs/>
+        </w:rPr>
+      </w:pPr>
+      <w:r>
+        <w:rPr>
+          <w:bCs/>
+        </w:rPr>
+        <w:t>Añade los parámetros node y havebrother al antecedente como parámetros.</w:t>
+      </w:r>
       <w:bookmarkStart w:id="42" w:name="_GoBack"/>
       <w:bookmarkEnd w:id="42"/>
-      <w:r>
-        <w:t>.</w:t>
-      </w:r>
-    </w:p>
-    <w:p>
-      <w:pPr>
-        <w:rPr>
-          <w:b/>
-          <w:bCs/>
-        </w:rPr>
-      </w:pPr>
-      <w:r>
-        <w:rPr>
-          <w:b/>
-          <w:bCs/>
-        </w:rPr>
-        <w:t>private void createClass(String s)</w:t>
-      </w:r>
-      <w:r>
-        <w:rPr>
-          <w:b/>
-          <w:bCs/>
-        </w:rPr>
-        <w:t>:</w:t>
-      </w:r>
-    </w:p>
-    <w:p>
-      <w:r>
-        <w:t>Crea una clase para el símbolo con los atributos para un paso, un nodo, un valor String y un id. Además, añade su constructor y los gets y sets de los atributos.</w:t>
-      </w:r>
-    </w:p>
-    <w:p>
-      <w:pPr>
-        <w:rPr>
-          <w:b/>
-        </w:rPr>
-      </w:pPr>
-      <w:r>
-        <w:rPr>
-          <w:b/>
-        </w:rPr>
-        <w:t xml:space="preserve">private String getNoTerminals(String line): </w:t>
-      </w:r>
-    </w:p>
-    <w:p>
-      <w:pPr>
-        <w:rPr>
-          <w:bCs/>
-        </w:rPr>
-      </w:pPr>
-      <w:r>
-        <w:rPr>
-          <w:bCs/>
-        </w:rPr>
-        <w:t>Obtiene el no terminal de la línea</w:t>
-      </w:r>
-      <w:r>
-        <w:rPr>
-          <w:bCs/>
-        </w:rPr>
-        <w:t xml:space="preserve"> y lo añade al conjunto de terminales con valor si el usuario lo ha pedido</w:t>
-      </w:r>
-      <w:r>
-        <w:rPr>
-          <w:bCs/>
-        </w:rPr>
-        <w:t>.</w:t>
-      </w:r>
-    </w:p>
-    <w:p>
-      <w:pPr>
-        <w:rPr>
-          <w:b/>
-        </w:rPr>
-      </w:pPr>
-      <w:r>
-        <w:rPr>
-          <w:b/>
-        </w:rPr>
-        <w:t>private HashSet&lt;String&gt; getTerminals(String line):</w:t>
-      </w:r>
-    </w:p>
-    <w:p>
-      <w:pPr>
-        <w:rPr>
-          <w:bCs/>
-        </w:rPr>
-      </w:pPr>
-      <w:r>
-        <w:rPr>
-          <w:bCs/>
-        </w:rPr>
-        <w:t>Obtiene</w:t>
-      </w:r>
-      <w:r>
-        <w:rPr>
-          <w:bCs/>
-        </w:rPr>
-        <w:t xml:space="preserve"> el terminal de la línea.</w:t>
-      </w:r>
-    </w:p>
-    <w:p>
-      <w:pPr>
-        <w:rPr>
-          <w:b/>
-        </w:rPr>
-      </w:pPr>
-      <w:r>
-        <w:rPr>
-          <w:b/>
-        </w:rPr>
-        <w:t>private String newNoTerminals(HashSet&lt;String&gt; terminals)</w:t>
-      </w:r>
-      <w:r>
-        <w:rPr>
-          <w:b/>
-        </w:rPr>
-        <w:t>:</w:t>
-      </w:r>
-    </w:p>
-    <w:p>
-      <w:pPr>
-        <w:rPr>
-          <w:bCs/>
-        </w:rPr>
-      </w:pPr>
-      <w:r>
-        <w:rPr>
-          <w:bCs/>
-        </w:rPr>
-        <w:t>Añade los no terminales correspondientes a los terminales en la cabecera del CUP.</w:t>
-      </w:r>
-    </w:p>
-    <w:p>
-      <w:pPr>
-        <w:rPr>
-          <w:b/>
-        </w:rPr>
-      </w:pPr>
-      <w:r>
-        <w:rPr>
-          <w:b/>
-        </w:rPr>
-        <w:t>private String noTerminalsOfTerminals(HashSet&lt;String&gt; terminals)</w:t>
-      </w:r>
-      <w:r>
-        <w:rPr>
-          <w:b/>
-        </w:rPr>
-        <w:t>:</w:t>
-      </w:r>
-    </w:p>
-    <w:p>
-      <w:pPr>
-        <w:rPr>
-          <w:bCs/>
-        </w:rPr>
-      </w:pPr>
-      <w:r>
-        <w:rPr>
-          <w:bCs/>
-        </w:rPr>
-        <w:t>Añade las reglas de los terminales necesarias para recoger los pasos en los que se procesan los terminales en el cup.</w:t>
-      </w:r>
-    </w:p>
-    <w:p>
-      <w:pPr>
-        <w:rPr>
-          <w:b/>
-        </w:rPr>
-      </w:pPr>
-      <w:r>
-        <w:rPr>
-          <w:b/>
-        </w:rPr>
-        <w:t>private void writeAntlr(String grammar, String cadena)</w:t>
-      </w:r>
-      <w:r>
-        <w:rPr>
-          <w:b/>
-        </w:rPr>
-        <w:t>:</w:t>
-      </w:r>
-    </w:p>
-    <w:p>
-      <w:pPr>
-        <w:rPr>
-          <w:bCs/>
-        </w:rPr>
-      </w:pPr>
-      <w:r>
-        <w:rPr>
-          <w:bCs/>
-        </w:rPr>
-        <w:t>Edita el archivo .g4 correspondiente a ANTLR. Crea un nuevo archivo .g4. Por cada línea del archivo original si no es una línea vacía:</w:t>
-      </w:r>
-    </w:p>
-    <w:p>
-      <w:pPr>
-        <w:rPr>
-          <w:bCs/>
-        </w:rPr>
-      </w:pPr>
-      <w:r>
-        <w:rPr>
-          <w:bCs/>
-        </w:rPr>
-        <w:tab/>
-        <w:t xml:space="preserve">Si es una línea donde comienza el @header se pasa a true el booleano </w:t>
-      </w:r>
-      <w:r>
-        <w:rPr>
-          <w:bCs/>
-        </w:rPr>
-        <w:tab/>
-        <w:t>correspondiente y se escribe los import de node, paso y writer.</w:t>
-      </w:r>
-    </w:p>
-    <w:p>
-      <w:pPr>
-        <w:rPr>
-          <w:bCs/>
-        </w:rPr>
-      </w:pPr>
-      <w:r>
-        <w:rPr>
-          <w:bCs/>
-        </w:rPr>
-        <w:tab/>
-        <w:t xml:space="preserve">Si es una línea con el primer no terminal y no había imports se añaden y se añade el </w:t>
-      </w:r>
-      <w:r>
-        <w:rPr>
-          <w:bCs/>
-        </w:rPr>
-        <w:tab/>
-        <w:t>espacio que crea el writer.</w:t>
-      </w:r>
-    </w:p>
-    <w:p>
-      <w:pPr>
-        <w:rPr>
-          <w:bCs/>
-        </w:rPr>
-      </w:pPr>
-      <w:r>
-        <w:rPr>
-          <w:bCs/>
-        </w:rPr>
-        <w:tab/>
-        <w:t xml:space="preserve">Si no es una línea vacía y es un terminal se añade al String de nuevos terminales la </w:t>
-      </w:r>
-      <w:r>
-        <w:rPr>
-          <w:bCs/>
-        </w:rPr>
-        <w:tab/>
-        <w:t>regla de no terminales correspondiente y se crea la clase correspondiente al terminal.</w:t>
-      </w:r>
-    </w:p>
-    <w:p>
-      <w:pPr>
-        <w:rPr>
-          <w:bCs/>
-        </w:rPr>
-      </w:pPr>
-      <w:r>
-        <w:rPr>
-          <w:bCs/>
-        </w:rPr>
-        <w:tab/>
-        <w:t>Si no es una línea vacía y es un no terminal se crea la clase con el no terminal</w:t>
-      </w:r>
-    </w:p>
-    <w:p>
-      <w:pPr>
-        <w:rPr>
-          <w:bCs/>
-        </w:rPr>
-      </w:pPr>
-      <w:r>
-        <w:rPr>
-          <w:bCs/>
-        </w:rPr>
-        <w:tab/>
-        <w:t xml:space="preserve">Si no se ha llegado a la parte de los terminales en el archivo se escribe la line leída. Si </w:t>
-      </w:r>
-      <w:r>
-        <w:rPr>
-          <w:bCs/>
-        </w:rPr>
-        <w:tab/>
-        <w:t>no se añade la línea a un String.</w:t>
-      </w:r>
-    </w:p>
-    <w:p>
-      <w:pPr>
-        <w:rPr>
-          <w:bCs/>
-        </w:rPr>
-      </w:pPr>
-      <w:r>
-        <w:rPr>
-          <w:bCs/>
-        </w:rPr>
-        <w:t>Se escriben los nuevos no terminales y los terminales.</w:t>
-      </w:r>
-    </w:p>
-    <w:p>
-      <w:pPr>
-        <w:rPr>
-          <w:b/>
-        </w:rPr>
-      </w:pPr>
-      <w:r>
-        <w:rPr>
-          <w:b/>
-        </w:rPr>
-        <w:t>private void writeCup(String grammar, String cadena)</w:t>
-      </w:r>
-      <w:r>
-        <w:rPr>
-          <w:b/>
-        </w:rPr>
-        <w:t>:</w:t>
-      </w:r>
-    </w:p>
-    <w:p>
-      <w:pPr>
-        <w:rPr>
-          <w:bCs/>
-        </w:rPr>
-      </w:pPr>
-      <w:r>
-        <w:rPr>
-          <w:bCs/>
-        </w:rPr>
-        <w:t>Escribe un archivo .cup nuevo editado para el correcto funcionamiento de la API a partir del original. Por cada línea si no está vacía:</w:t>
-      </w:r>
-    </w:p>
-    <w:p>
-      <w:pPr>
-        <w:rPr>
-          <w:bCs/>
-        </w:rPr>
-      </w:pPr>
-      <w:r>
-        <w:rPr>
-          <w:bCs/>
-        </w:rPr>
-        <w:lastRenderedPageBreak/>
-        <w:tab/>
-        <w:t xml:space="preserve">Si es la línea del primer terminal escribe el espacio de variables globales inicializando el </w:t>
-      </w:r>
-      <w:r>
-        <w:rPr>
-          <w:bCs/>
-        </w:rPr>
-        <w:tab/>
-        <w:t>writer.</w:t>
-      </w:r>
-    </w:p>
-    <w:p>
-      <w:pPr>
-        <w:rPr>
-          <w:bCs/>
-        </w:rPr>
-      </w:pPr>
-      <w:r>
-        <w:rPr>
-          <w:bCs/>
-        </w:rPr>
-        <w:tab/>
-        <w:t>Si la línea es de declaración de terminales se guardan los terminales.</w:t>
-      </w:r>
-    </w:p>
-    <w:p>
-      <w:pPr>
-        <w:rPr>
-          <w:bCs/>
-        </w:rPr>
-      </w:pPr>
-      <w:r>
-        <w:rPr>
-          <w:bCs/>
-        </w:rPr>
-        <w:tab/>
-        <w:t xml:space="preserve">Si es la primera línea de no terminales se crean las clases de los nuevos no terminales y </w:t>
-      </w:r>
-      <w:r>
-        <w:rPr>
-          <w:bCs/>
-        </w:rPr>
-        <w:tab/>
-        <w:t xml:space="preserve">se escriben los nuevos no terminales creados a </w:t>
-      </w:r>
-      <w:r>
-        <w:rPr>
-          <w:bCs/>
-        </w:rPr>
-        <w:tab/>
-        <w:t>partir de los terminales recogidos.</w:t>
-      </w:r>
-    </w:p>
-    <w:p>
-      <w:pPr>
-        <w:rPr>
-          <w:bCs/>
-        </w:rPr>
-      </w:pPr>
-      <w:r>
-        <w:rPr>
-          <w:bCs/>
-        </w:rPr>
-        <w:tab/>
-        <w:t xml:space="preserve">Si la línea es de declaración de no terminales se guarda el no terminal y se crea una </w:t>
-      </w:r>
-      <w:r>
-        <w:rPr>
-          <w:bCs/>
-        </w:rPr>
-        <w:tab/>
-        <w:t xml:space="preserve">clase para él. </w:t>
-      </w:r>
-    </w:p>
-    <w:p>
-      <w:pPr>
-        <w:rPr>
-          <w:bCs/>
-        </w:rPr>
-      </w:pPr>
-      <w:r>
-        <w:rPr>
-          <w:bCs/>
-        </w:rPr>
-        <w:tab/>
-        <w:t>Si es una producción se les añaden los nombres a los símbolos del consecuente.</w:t>
-      </w:r>
-    </w:p>
-    <w:p>
-      <w:pPr>
-        <w:rPr>
-          <w:bCs/>
-        </w:rPr>
-      </w:pPr>
-      <w:r>
-        <w:rPr>
-          <w:bCs/>
-        </w:rPr>
-        <w:tab/>
-        <w:t>Si es un import se añaden los import de Paso, Node y Writer.</w:t>
-      </w:r>
-    </w:p>
-    <w:p>
-      <w:pPr>
-        <w:rPr>
-          <w:bCs/>
-        </w:rPr>
-      </w:pPr>
-      <w:r>
-        <w:rPr>
-          <w:bCs/>
-        </w:rPr>
-        <w:t>Se escribe la línea.</w:t>
-      </w:r>
-    </w:p>
-    <w:p>
-      <w:pPr>
-        <w:rPr>
-          <w:bCs/>
-        </w:rPr>
-      </w:pPr>
-      <w:r>
-        <w:rPr>
-          <w:bCs/>
-        </w:rPr>
-        <w:t xml:space="preserve">Por </w:t>
-      </w:r>
-      <w:r>
-        <w:rPr>
-          <w:bCs/>
-        </w:rPr>
-        <w:t>último,</w:t>
-      </w:r>
-      <w:r>
-        <w:rPr>
-          <w:bCs/>
-        </w:rPr>
-        <w:t xml:space="preserve"> se escribe todas las reglas de los no terminales nuevos creados a partir de los terminales. </w:t>
-      </w:r>
-    </w:p>
-    <w:p>
-      <w:pPr>
-        <w:rPr>
-          <w:bCs/>
-        </w:rPr>
-      </w:pPr>
     </w:p>
     <w:sectPr>
       <w:pgSz w:w="11906" w:h="16838"/>
@@ -17979,7 +18071,7 @@
 </file>
 
 <file path=customXml/itemProps1.xml><?xml version="1.0" encoding="utf-8"?>
-<ds:datastoreItem xmlns:ds="http://schemas.openxmlformats.org/officeDocument/2006/customXml" ds:itemID="{E5B39D3E-BFE9-4B10-A593-45EF095449BE}">
+<ds:datastoreItem xmlns:ds="http://schemas.openxmlformats.org/officeDocument/2006/customXml" ds:itemID="{14C47031-B613-47C1-B0EE-ECD94CA0DDA8}">
   <ds:schemaRefs>
     <ds:schemaRef ds:uri="http://schemas.openxmlformats.org/officeDocument/2006/bibliography"/>
   </ds:schemaRefs>

</xml_diff>